<commit_message>
Modified the Requirements document to double as a test document, and clarrified the first paragraph about testing Revised the README to use Dr. Maxwell's married name rather than Mayfield.
</commit_message>
<xml_diff>
--- a/Documents/Fall2021/BioRube Bot Requirements_Fa-2021.docx
+++ b/Documents/Fall2021/BioRube Bot Requirements_Fa-2021.docx
@@ -106,7 +106,13 @@
     </w:p>
     <w:p>
       <w:r>
-        <w:t>The requirements highlighted in yellow have been met. Those that are highlighted in red are unmet.</w:t>
+        <w:t>The requirements highlighted in yellow have been met</w:t>
+      </w:r>
+      <w:r>
+        <w:t xml:space="preserve"> and have been thoroughly tested</w:t>
+      </w:r>
+      <w:r>
+        <w:t>. Those that are highlighted in red are unmet.</w:t>
       </w:r>
       <w:r>
         <w:t xml:space="preserve"> What is not highlighted and does not include the word ‘shall’ is not a requirement, but rather a description.</w:t>
@@ -803,14 +809,27 @@
       <w:r>
         <w:t xml:space="preserve">Figure </w:t>
       </w:r>
-      <w:fldSimple w:instr=" SEQ Figure \* ARABIC ">
-        <w:r>
-          <w:rPr>
-            <w:noProof/>
-          </w:rPr>
-          <w:t>1</w:t>
-        </w:r>
-      </w:fldSimple>
+      <w:r>
+        <w:fldChar w:fldCharType="begin"/>
+      </w:r>
+      <w:r>
+        <w:instrText xml:space="preserve"> SEQ Figure \* ARABIC </w:instrText>
+      </w:r>
+      <w:r>
+        <w:fldChar w:fldCharType="separate"/>
+      </w:r>
+      <w:r>
+        <w:rPr>
+          <w:noProof/>
+        </w:rPr>
+        <w:t>1</w:t>
+      </w:r>
+      <w:r>
+        <w:rPr>
+          <w:noProof/>
+        </w:rPr>
+        <w:fldChar w:fldCharType="end"/>
+      </w:r>
       <w:bookmarkEnd w:id="0"/>
       <w:r>
         <w:t>: Adenylyl Cyclase Cell Binding</w:t>

</xml_diff>